<commit_message>
MaJ du changement de protocole https: git: proxy
</commit_message>
<xml_diff>
--- a/Tutos_IDE-Dev/GitHubPourLesNuls.docx
+++ b/Tutos_IDE-Dev/GitHubPourLesNuls.docx
@@ -150,6 +150,10 @@
     <w:p>
       <w:pPr>
         <w:pStyle w:val="NormalWeb"/>
+        <w:rPr>
+          <w:rStyle w:val="Lienhypertexte"/>
+          <w:rFonts w:eastAsiaTheme="majorEastAsia"/>
+        </w:rPr>
       </w:pPr>
       <w:r>
         <w:t xml:space="preserve">La traduction reste à raffiner avec la pratique de cet outil. </w:t>
@@ -200,9 +204,138 @@
     </w:p>
     <w:p>
       <w:pPr>
-        <w:pStyle w:val="Sansinterligne"/>
-      </w:pPr>
-    </w:p>
+        <w:pStyle w:val="NormalWeb"/>
+      </w:pPr>
+    </w:p>
+    <w:p>
+      <w:pPr>
+        <w:pStyle w:val="NormalWeb"/>
+      </w:pPr>
+      <w:hyperlink r:id="rId15" w:history="1">
+        <w:r>
+          <w:rPr>
+            <w:rStyle w:val="Lienhypertexte"/>
+          </w:rPr>
+          <w:t>https://stackoverflow.com/questions/783811/getting-git-to-work-with-a-proxy-server</w:t>
+        </w:r>
+      </w:hyperlink>
+      <w:r>
+        <w:t xml:space="preserve"> </w:t>
+      </w:r>
+      <w:bookmarkStart w:id="0" w:name="_GoBack"/>
+      <w:bookmarkEnd w:id="0"/>
+    </w:p>
+    <w:p>
+      <w:r>
+        <w:t>! Pour combattre les effets du proxy au boulot :</w:t>
+      </w:r>
+    </w:p>
+    <w:p>
+      <w:pPr>
+        <w:rPr>
+          <w:rFonts w:ascii="Courier New" w:hAnsi="Courier New" w:cs="Courier New"/>
+          <w:sz w:val="20"/>
+          <w:szCs w:val="20"/>
+        </w:rPr>
+      </w:pPr>
+      <w:r>
+        <w:rPr>
+          <w:rFonts w:ascii="Courier New" w:hAnsi="Courier New" w:cs="Courier New"/>
+          <w:sz w:val="20"/>
+          <w:szCs w:val="20"/>
+        </w:rPr>
+        <w:t>$ git config --list --global --show-origin</w:t>
+      </w:r>
+    </w:p>
+    <w:p>
+      <w:r>
+        <w:t xml:space="preserve">Cette commande retourne l’emplacement du fichier, et les lignes qui le compose ; typiquement, on a un fichier c:\users\&lt;vote nom de user&gt;\.gitconfig </w:t>
+      </w:r>
+    </w:p>
+    <w:p>
+      <w:r>
+        <w:t xml:space="preserve">Lui ajouter </w:t>
+      </w:r>
+    </w:p>
+    <w:p>
+      <w:pPr>
+        <w:tabs>
+          <w:tab w:val="left" w:pos="916"/>
+          <w:tab w:val="left" w:pos="1832"/>
+          <w:tab w:val="left" w:pos="2748"/>
+          <w:tab w:val="left" w:pos="3664"/>
+          <w:tab w:val="left" w:pos="4580"/>
+          <w:tab w:val="left" w:pos="5496"/>
+          <w:tab w:val="left" w:pos="6412"/>
+          <w:tab w:val="left" w:pos="7328"/>
+          <w:tab w:val="left" w:pos="8244"/>
+          <w:tab w:val="left" w:pos="9160"/>
+          <w:tab w:val="left" w:pos="10076"/>
+          <w:tab w:val="left" w:pos="10992"/>
+          <w:tab w:val="left" w:pos="11908"/>
+          <w:tab w:val="left" w:pos="12824"/>
+          <w:tab w:val="left" w:pos="13740"/>
+          <w:tab w:val="left" w:pos="14656"/>
+        </w:tabs>
+        <w:spacing w:after="0" w:line="240" w:lineRule="auto"/>
+        <w:rPr>
+          <w:rFonts w:ascii="Courier New" w:eastAsia="Times New Roman" w:hAnsi="Courier New" w:cs="Courier New"/>
+          <w:sz w:val="20"/>
+          <w:szCs w:val="20"/>
+          <w:lang w:eastAsia="fr-FR"/>
+        </w:rPr>
+      </w:pPr>
+      <w:r>
+        <w:rPr>
+          <w:rFonts w:ascii="Courier New" w:eastAsia="Times New Roman" w:hAnsi="Courier New" w:cs="Courier New"/>
+          <w:sz w:val="20"/>
+          <w:szCs w:val="20"/>
+          <w:lang w:eastAsia="fr-FR"/>
+        </w:rPr>
+        <w:t>[url "https://"]</w:t>
+      </w:r>
+    </w:p>
+    <w:p>
+      <w:pPr>
+        <w:tabs>
+          <w:tab w:val="left" w:pos="916"/>
+          <w:tab w:val="left" w:pos="1832"/>
+          <w:tab w:val="left" w:pos="2748"/>
+          <w:tab w:val="left" w:pos="3664"/>
+          <w:tab w:val="left" w:pos="4580"/>
+          <w:tab w:val="left" w:pos="5496"/>
+          <w:tab w:val="left" w:pos="6412"/>
+          <w:tab w:val="left" w:pos="7328"/>
+          <w:tab w:val="left" w:pos="8244"/>
+          <w:tab w:val="left" w:pos="9160"/>
+          <w:tab w:val="left" w:pos="10076"/>
+          <w:tab w:val="left" w:pos="10992"/>
+          <w:tab w:val="left" w:pos="11908"/>
+          <w:tab w:val="left" w:pos="12824"/>
+          <w:tab w:val="left" w:pos="13740"/>
+          <w:tab w:val="left" w:pos="14656"/>
+        </w:tabs>
+        <w:spacing w:after="0" w:line="240" w:lineRule="auto"/>
+        <w:rPr>
+          <w:rFonts w:ascii="Courier New" w:eastAsia="Times New Roman" w:hAnsi="Courier New" w:cs="Courier New"/>
+          <w:sz w:val="20"/>
+          <w:szCs w:val="20"/>
+          <w:lang w:eastAsia="fr-FR"/>
+        </w:rPr>
+      </w:pPr>
+      <w:r>
+        <w:rPr>
+          <w:rFonts w:ascii="Courier New" w:eastAsia="Times New Roman" w:hAnsi="Courier New" w:cs="Courier New"/>
+          <w:sz w:val="20"/>
+          <w:szCs w:val="20"/>
+          <w:lang w:eastAsia="fr-FR"/>
+        </w:rPr>
+        <w:t xml:space="preserve">    insteadOf = git://</w:t>
+      </w:r>
+    </w:p>
+    <w:p/>
+    <w:p/>
+    <w:p/>
     <w:p>
       <w:r>
         <w:br w:type="page"/>
@@ -1391,7 +1524,7 @@
       <w:pPr>
         <w:pStyle w:val="Titre2"/>
       </w:pPr>
-      <w:bookmarkStart w:id="0" w:name="_Toc431822918"/>
+      <w:bookmarkStart w:id="1" w:name="_Toc431822918"/>
       <w:r>
         <w:rPr>
           <w:rStyle w:val="Accentuation"/>
@@ -1399,7 +1532,7 @@
         <w:lastRenderedPageBreak/>
         <w:t>GitHub est plus qu’un simple outil de programmation. Si vous voulez collaborer sur n’importe quoi, vous devriez l’essayer. 1ère Partie pour apprendre à démarrer sur GitHub.</w:t>
       </w:r>
-      <w:bookmarkEnd w:id="0"/>
+      <w:bookmarkEnd w:id="1"/>
     </w:p>
     <w:p>
       <w:pPr>
@@ -1424,7 +1557,7 @@
       <w:r>
         <w:t xml:space="preserve">En étant simplement membre, vous pourrez croiser le fer avec ce qu’aiment </w:t>
       </w:r>
-      <w:hyperlink r:id="rId15" w:history="1">
+      <w:hyperlink r:id="rId16" w:history="1">
         <w:r>
           <w:rPr>
             <w:rStyle w:val="Lienhypertexte"/>
@@ -1436,7 +1569,7 @@
       <w:r>
         <w:t xml:space="preserve"> et </w:t>
       </w:r>
-      <w:hyperlink r:id="rId16" w:history="1">
+      <w:hyperlink r:id="rId17" w:history="1">
         <w:r>
           <w:rPr>
             <w:rStyle w:val="Lienhypertexte"/>
@@ -1453,11 +1586,11 @@
       <w:pPr>
         <w:pStyle w:val="Titre2"/>
       </w:pPr>
-      <w:bookmarkStart w:id="1" w:name="_Toc431822919"/>
+      <w:bookmarkStart w:id="2" w:name="_Toc431822919"/>
       <w:r>
         <w:t>Chercher des Réponses GitHub</w:t>
       </w:r>
-      <w:bookmarkEnd w:id="1"/>
+      <w:bookmarkEnd w:id="2"/>
     </w:p>
     <w:p>
       <w:pPr>
@@ -1474,7 +1607,7 @@
       <w:r>
         <w:t xml:space="preserve">Voir aussi : </w:t>
       </w:r>
-      <w:hyperlink r:id="rId17" w:history="1">
+      <w:hyperlink r:id="rId18" w:history="1">
         <w:r>
           <w:rPr>
             <w:rStyle w:val="Lienhypertexte"/>
@@ -1535,7 +1668,7 @@
                     </pic:cNvPicPr>
                   </pic:nvPicPr>
                   <pic:blipFill>
-                    <a:blip r:embed="rId18">
+                    <a:blip r:embed="rId19">
                       <a:extLst>
                         <a:ext uri="{28A0092B-C50C-407E-A947-70E740481C1C}">
                           <a14:useLocalDpi xmlns:a14="http://schemas.microsoft.com/office/drawing/2010/main" val="0"/>
@@ -1574,7 +1707,7 @@
       <w:r>
         <w:t xml:space="preserve">Vous pouvez déjà avoir plus d’une dizaine de comptes sociaux… voici pourquoi vous devriez être sur Github : il dispose des meilleures Conditions Générales d’Utilisation. Si vous regardez la section F des </w:t>
       </w:r>
-      <w:hyperlink r:id="rId19" w:history="1">
+      <w:hyperlink r:id="rId20" w:history="1">
         <w:r>
           <w:rPr>
             <w:rStyle w:val="Lienhypertexte"/>
@@ -1597,7 +1730,7 @@
       <w:r>
         <w:t>Your profile and materials uploaded remain yours.</w:t>
       </w:r>
-      <w:hyperlink r:id="rId20" w:history="1">
+      <w:hyperlink r:id="rId21" w:history="1">
         <w:r>
           <w:rPr>
             <w:rStyle w:val="Lienhypertexte"/>
@@ -1621,11 +1754,11 @@
       <w:pPr>
         <w:pStyle w:val="Titre2"/>
       </w:pPr>
-      <w:bookmarkStart w:id="2" w:name="_Toc431822920"/>
+      <w:bookmarkStart w:id="3" w:name="_Toc431822920"/>
       <w:r>
         <w:t>C’est Quoi Git ?</w:t>
       </w:r>
-      <w:bookmarkEnd w:id="2"/>
+      <w:bookmarkEnd w:id="3"/>
     </w:p>
     <w:p>
       <w:pPr>
@@ -1634,7 +1767,7 @@
       <w:r>
         <w:t xml:space="preserve">Remercions le célèbre développeur de logiciel </w:t>
       </w:r>
-      <w:hyperlink r:id="rId21" w:history="1">
+      <w:hyperlink r:id="rId22" w:history="1">
         <w:r>
           <w:rPr>
             <w:rStyle w:val="Lienhypertexte"/>
@@ -1671,7 +1804,7 @@
       <w:r>
         <w:t xml:space="preserve">Une </w:t>
       </w:r>
-      <w:hyperlink r:id="rId22" w:history="1">
+      <w:hyperlink r:id="rId23" w:history="1">
         <w:r>
           <w:rPr>
             <w:rStyle w:val="Lienhypertexte"/>
@@ -1719,7 +1852,7 @@
                     </pic:cNvPicPr>
                   </pic:nvPicPr>
                   <pic:blipFill>
-                    <a:blip r:embed="rId23">
+                    <a:blip r:embed="rId24">
                       <a:extLst>
                         <a:ext uri="{28A0092B-C50C-407E-A947-70E740481C1C}">
                           <a14:useLocalDpi xmlns:a14="http://schemas.microsoft.com/office/drawing/2010/main" val="0"/>
@@ -1758,7 +1891,7 @@
       <w:r>
         <w:t xml:space="preserve">GitHub facilite l’utilisation de Git sur deux points. Premièrement, si vous </w:t>
       </w:r>
-      <w:hyperlink r:id="rId24" w:history="1">
+      <w:hyperlink r:id="rId25" w:history="1">
         <w:r>
           <w:rPr>
             <w:rStyle w:val="Lienhypertexte"/>
@@ -1791,11 +1924,11 @@
       <w:pPr>
         <w:pStyle w:val="Titre2"/>
       </w:pPr>
-      <w:bookmarkStart w:id="3" w:name="_Toc431822921"/>
+      <w:bookmarkStart w:id="4" w:name="_Toc431822921"/>
       <w:r>
         <w:t>Les Mots que les Personnes Utilisent quand Elles Parlent de Git</w:t>
       </w:r>
-      <w:bookmarkEnd w:id="3"/>
+      <w:bookmarkEnd w:id="4"/>
     </w:p>
     <w:p>
       <w:pPr>
@@ -1879,12 +2012,12 @@
       <w:pPr>
         <w:pStyle w:val="Titre2"/>
       </w:pPr>
-      <w:bookmarkStart w:id="4" w:name="_Toc431822922"/>
+      <w:bookmarkStart w:id="5" w:name="_Toc431822922"/>
       <w:r>
         <w:lastRenderedPageBreak/>
         <w:t>Commandes Spécifiques Git</w:t>
       </w:r>
-      <w:bookmarkEnd w:id="4"/>
+      <w:bookmarkEnd w:id="5"/>
     </w:p>
     <w:p>
       <w:pPr>
@@ -2107,12 +2240,12 @@
       <w:pPr>
         <w:pStyle w:val="Titre2"/>
       </w:pPr>
-      <w:bookmarkStart w:id="5" w:name="_Toc431822923"/>
+      <w:bookmarkStart w:id="6" w:name="_Toc431822923"/>
       <w:r>
         <w:lastRenderedPageBreak/>
         <w:t>Paramétrer GitHub ET Git Pour La Première Fois</w:t>
       </w:r>
-      <w:bookmarkEnd w:id="5"/>
+      <w:bookmarkEnd w:id="6"/>
     </w:p>
     <w:p>
       <w:pPr>
@@ -2140,7 +2273,7 @@
                     </pic:cNvPicPr>
                   </pic:nvPicPr>
                   <pic:blipFill>
-                    <a:blip r:embed="rId25">
+                    <a:blip r:embed="rId26">
                       <a:extLst>
                         <a:ext uri="{28A0092B-C50C-407E-A947-70E740481C1C}">
                           <a14:useLocalDpi xmlns:a14="http://schemas.microsoft.com/office/drawing/2010/main" val="0"/>
@@ -2179,7 +2312,7 @@
       <w:r>
         <w:t xml:space="preserve">Premièrement, vous devrez </w:t>
       </w:r>
-      <w:hyperlink r:id="rId26" w:history="1">
+      <w:hyperlink r:id="rId27" w:history="1">
         <w:r>
           <w:rPr>
             <w:rStyle w:val="Lienhypertexte"/>
@@ -2199,7 +2332,7 @@
       <w:r>
         <w:t xml:space="preserve">Vous pourriez vous arrêter là et github fonctionnerait bien. Mais si vous voulez travailler sur votre projet sur votre ordinateur local, vous devez avoir installé Git. En fait, Github ne fonctionnera pas sur votre ordinateur local si vous n’installez pas Git. </w:t>
       </w:r>
-      <w:hyperlink r:id="rId27" w:history="1">
+      <w:hyperlink r:id="rId28" w:history="1">
         <w:r>
           <w:rPr>
             <w:rStyle w:val="Lienhypertexte"/>
@@ -2238,7 +2371,7 @@
                     </pic:cNvPicPr>
                   </pic:nvPicPr>
                   <pic:blipFill>
-                    <a:blip r:embed="rId28">
+                    <a:blip r:embed="rId29">
                       <a:extLst>
                         <a:ext uri="{28A0092B-C50C-407E-A947-70E740481C1C}">
                           <a14:useLocalDpi xmlns:a14="http://schemas.microsoft.com/office/drawing/2010/main" val="0"/>
@@ -2342,7 +2475,7 @@
         <w:lastRenderedPageBreak/>
         <w:t xml:space="preserve">les besoins de ce tutoriel, ce n’est pas un grand problème parce que nous ne lui parlerons qu’une fois. Le tutoriel complet pour faire ça est </w:t>
       </w:r>
-      <w:hyperlink r:id="rId29" w:history="1">
+      <w:hyperlink r:id="rId30" w:history="1">
         <w:r>
           <w:rPr>
             <w:rStyle w:val="Lienhypertexte"/>
@@ -2381,7 +2514,7 @@
                     </pic:cNvPicPr>
                   </pic:nvPicPr>
                   <pic:blipFill>
-                    <a:blip r:embed="rId30">
+                    <a:blip r:embed="rId31">
                       <a:extLst>
                         <a:ext uri="{28A0092B-C50C-407E-A947-70E740481C1C}">
                           <a14:useLocalDpi xmlns:a14="http://schemas.microsoft.com/office/drawing/2010/main" val="0"/>
@@ -2417,11 +2550,11 @@
       <w:pPr>
         <w:pStyle w:val="Titre2"/>
       </w:pPr>
-      <w:bookmarkStart w:id="6" w:name="_Toc431822924"/>
+      <w:bookmarkStart w:id="7" w:name="_Toc431822924"/>
       <w:r>
         <w:t>Créez Votre Dépôt En Ligne</w:t>
       </w:r>
-      <w:bookmarkEnd w:id="6"/>
+      <w:bookmarkEnd w:id="7"/>
     </w:p>
     <w:p>
       <w:pPr>
@@ -2465,7 +2598,7 @@
                     </pic:cNvPicPr>
                   </pic:nvPicPr>
                   <pic:blipFill>
-                    <a:blip r:embed="rId31">
+                    <a:blip r:embed="rId32">
                       <a:extLst>
                         <a:ext uri="{28A0092B-C50C-407E-A947-70E740481C1C}">
                           <a14:useLocalDpi xmlns:a14="http://schemas.microsoft.com/office/drawing/2010/main" val="0"/>
@@ -2529,12 +2662,12 @@
       <w:pPr>
         <w:pStyle w:val="Titre2"/>
       </w:pPr>
-      <w:bookmarkStart w:id="7" w:name="_Toc431822925"/>
+      <w:bookmarkStart w:id="8" w:name="_Toc431822925"/>
       <w:r>
         <w:lastRenderedPageBreak/>
         <w:t>Créer Votre Dépôt Local</w:t>
       </w:r>
-      <w:bookmarkEnd w:id="7"/>
+      <w:bookmarkEnd w:id="8"/>
     </w:p>
     <w:p>
       <w:pPr>
@@ -2721,7 +2854,7 @@
                     </pic:cNvPicPr>
                   </pic:nvPicPr>
                   <pic:blipFill>
-                    <a:blip r:embed="rId32">
+                    <a:blip r:embed="rId33">
                       <a:extLst>
                         <a:ext uri="{28A0092B-C50C-407E-A947-70E740481C1C}">
                           <a14:useLocalDpi xmlns:a14="http://schemas.microsoft.com/office/drawing/2010/main" val="0"/>
@@ -2770,7 +2903,7 @@
       <w:r>
         <w:t xml:space="preserve">, et vous pouvez commencer à entrer des commandes Git. Maintenant, vous disposez à la fois d’un dépôt local et en ligne pour votre projet. Dans la </w:t>
       </w:r>
-      <w:hyperlink r:id="rId33" w:history="1">
+      <w:hyperlink r:id="rId34" w:history="1">
         <w:r>
           <w:rPr>
             <w:rStyle w:val="Lienhypertexte"/>
@@ -2790,7 +2923,7 @@
       <w:pPr>
         <w:pStyle w:val="Sansinterligne"/>
       </w:pPr>
-      <w:hyperlink r:id="rId34" w:history="1">
+      <w:hyperlink r:id="rId35" w:history="1">
         <w:r>
           <w:rPr>
             <w:rStyle w:val="Lienhypertexte"/>
@@ -2808,11 +2941,11 @@
       <w:pPr>
         <w:pStyle w:val="Titre1"/>
       </w:pPr>
-      <w:bookmarkStart w:id="8" w:name="_Toc431822926"/>
+      <w:bookmarkStart w:id="9" w:name="_Toc431822926"/>
       <w:r>
         <w:t>GitHub pour les Débutants : Consignez, Poussez et Foncez !</w:t>
       </w:r>
-      <w:bookmarkEnd w:id="8"/>
+      <w:bookmarkEnd w:id="9"/>
     </w:p>
     <w:p>
       <w:pPr>
@@ -2823,22 +2956,14 @@
       <w:pPr>
         <w:pStyle w:val="Titre2"/>
       </w:pPr>
-      <w:bookmarkStart w:id="9" w:name="_Toc431822927"/>
+      <w:bookmarkStart w:id="10" w:name="_Toc431822927"/>
       <w:r>
         <w:rPr>
           <w:rStyle w:val="Accentuation"/>
         </w:rPr>
-        <w:t xml:space="preserve">Maintenant que nous connaissons les concepts Git, il est temps de jouer. Voici </w:t>
-      </w:r>
-      <w:bookmarkStart w:id="10" w:name="_GoBack"/>
+        <w:t>Maintenant que nous connaissons les concepts Git, il est temps de jouer. Voici venue la deuxième partie de notre série.</w:t>
+      </w:r>
       <w:bookmarkEnd w:id="10"/>
-      <w:r>
-        <w:rPr>
-          <w:rStyle w:val="Accentuation"/>
-        </w:rPr>
-        <w:t>venue la deuxième partie de notre série.</w:t>
-      </w:r>
-      <w:bookmarkEnd w:id="9"/>
     </w:p>
     <w:p>
       <w:pPr>
@@ -2902,7 +3027,7 @@
                     </pic:cNvPicPr>
                   </pic:nvPicPr>
                   <pic:blipFill>
-                    <a:blip r:embed="rId32">
+                    <a:blip r:embed="rId33">
                       <a:extLst>
                         <a:ext uri="{28A0092B-C50C-407E-A947-70E740481C1C}">
                           <a14:useLocalDpi xmlns:a14="http://schemas.microsoft.com/office/drawing/2010/main" val="0"/>
@@ -3234,7 +3359,7 @@
                     </pic:cNvPicPr>
                   </pic:nvPicPr>
                   <pic:blipFill>
-                    <a:blip r:embed="rId35">
+                    <a:blip r:embed="rId36">
                       <a:extLst>
                         <a:ext uri="{28A0092B-C50C-407E-A947-70E740481C1C}">
                           <a14:useLocalDpi xmlns:a14="http://schemas.microsoft.com/office/drawing/2010/main" val="0"/>
@@ -3324,7 +3449,7 @@
                     </pic:cNvPicPr>
                   </pic:nvPicPr>
                   <pic:blipFill>
-                    <a:blip r:embed="rId36">
+                    <a:blip r:embed="rId37">
                       <a:extLst>
                         <a:ext uri="{28A0092B-C50C-407E-A947-70E740481C1C}">
                           <a14:useLocalDpi xmlns:a14="http://schemas.microsoft.com/office/drawing/2010/main" val="0"/>
@@ -3373,7 +3498,7 @@
       <w:r>
         <w:t xml:space="preserve"> comme indiqué dans le répertoire des définitions en </w:t>
       </w:r>
-      <w:hyperlink r:id="rId37" w:history="1">
+      <w:hyperlink r:id="rId38" w:history="1">
         <w:r>
           <w:rPr>
             <w:rStyle w:val="Lienhypertexte"/>
@@ -3660,7 +3785,7 @@
                     </pic:cNvPicPr>
                   </pic:nvPicPr>
                   <pic:blipFill>
-                    <a:blip r:embed="rId38">
+                    <a:blip r:embed="rId39">
                       <a:extLst>
                         <a:ext uri="{28A0092B-C50C-407E-A947-70E740481C1C}">
                           <a14:useLocalDpi xmlns:a14="http://schemas.microsoft.com/office/drawing/2010/main" val="0"/>
@@ -3800,7 +3925,7 @@
                     </pic:cNvPicPr>
                   </pic:nvPicPr>
                   <pic:blipFill>
-                    <a:blip r:embed="rId39">
+                    <a:blip r:embed="rId40">
                       <a:extLst>
                         <a:ext uri="{28A0092B-C50C-407E-A947-70E740481C1C}">
                           <a14:useLocalDpi xmlns:a14="http://schemas.microsoft.com/office/drawing/2010/main" val="0"/>
@@ -4302,7 +4427,7 @@
                     </pic:cNvPicPr>
                   </pic:nvPicPr>
                   <pic:blipFill>
-                    <a:blip r:embed="rId40">
+                    <a:blip r:embed="rId41">
                       <a:extLst>
                         <a:ext uri="{28A0092B-C50C-407E-A947-70E740481C1C}">
                           <a14:useLocalDpi xmlns:a14="http://schemas.microsoft.com/office/drawing/2010/main" val="0"/>
@@ -4349,7 +4474,7 @@
       <w:r>
         <w:t xml:space="preserve">En plus de mon </w:t>
       </w:r>
-      <w:hyperlink r:id="rId41" w:history="1">
+      <w:hyperlink r:id="rId42" w:history="1">
         <w:r>
           <w:rPr>
             <w:rStyle w:val="Lienhypertexte"/>
@@ -4369,7 +4494,7 @@
         </w:numPr>
         <w:spacing w:before="100" w:beforeAutospacing="1" w:after="100" w:afterAutospacing="1" w:line="240" w:lineRule="auto"/>
       </w:pPr>
-      <w:hyperlink r:id="rId42" w:history="1">
+      <w:hyperlink r:id="rId43" w:history="1">
         <w:r>
           <w:rPr>
             <w:rStyle w:val="Lienhypertexte"/>
@@ -4389,7 +4514,7 @@
         </w:numPr>
         <w:spacing w:before="100" w:beforeAutospacing="1" w:after="100" w:afterAutospacing="1" w:line="240" w:lineRule="auto"/>
       </w:pPr>
-      <w:hyperlink r:id="rId43" w:history="1">
+      <w:hyperlink r:id="rId44" w:history="1">
         <w:r>
           <w:rPr>
             <w:rStyle w:val="Lienhypertexte"/>
@@ -4409,7 +4534,7 @@
         </w:numPr>
         <w:spacing w:before="100" w:beforeAutospacing="1" w:after="100" w:afterAutospacing="1" w:line="240" w:lineRule="auto"/>
       </w:pPr>
-      <w:hyperlink r:id="rId44" w:history="1">
+      <w:hyperlink r:id="rId45" w:history="1">
         <w:r>
           <w:rPr>
             <w:rStyle w:val="Lienhypertexte"/>
@@ -4420,7 +4545,7 @@
       <w:r>
         <w:t xml:space="preserve">. Si vous êtes plutôt visuel, le canal officiel de GitHub vaut le coup d’oeil. J’ai particulièrement beaucoup appris de la série </w:t>
       </w:r>
-      <w:hyperlink r:id="rId45" w:history="1">
+      <w:hyperlink r:id="rId46" w:history="1">
         <w:r>
           <w:rPr>
             <w:rStyle w:val="Lienhypertexte"/>
@@ -4440,7 +4565,7 @@
         </w:numPr>
         <w:spacing w:before="100" w:beforeAutospacing="1" w:after="100" w:afterAutospacing="1" w:line="240" w:lineRule="auto"/>
       </w:pPr>
-      <w:hyperlink r:id="rId46" w:history="1">
+      <w:hyperlink r:id="rId47" w:history="1">
         <w:r>
           <w:rPr>
             <w:rStyle w:val="Lienhypertexte"/>
@@ -4460,7 +4585,7 @@
         </w:numPr>
         <w:spacing w:before="100" w:beforeAutospacing="1" w:after="100" w:afterAutospacing="1" w:line="240" w:lineRule="auto"/>
       </w:pPr>
-      <w:hyperlink r:id="rId47" w:history="1">
+      <w:hyperlink r:id="rId48" w:history="1">
         <w:r>
           <w:rPr>
             <w:rStyle w:val="Lienhypertexte"/>
@@ -4483,7 +4608,7 @@
       </w:pPr>
     </w:p>
     <w:sectPr>
-      <w:footerReference w:type="default" r:id="rId48"/>
+      <w:footerReference w:type="default" r:id="rId49"/>
       <w:pgSz w:w="11906" w:h="16838"/>
       <w:pgMar w:top="720" w:right="720" w:bottom="720" w:left="720" w:header="708" w:footer="708" w:gutter="0"/>
       <w:cols w:space="708"/>
@@ -4551,7 +4676,7 @@
           <w:rPr>
             <w:noProof/>
           </w:rPr>
-          <w:t>10</w:t>
+          <w:t>1</w:t>
         </w:r>
         <w:r>
           <w:fldChar w:fldCharType="end"/>
@@ -4559,30 +4684,14 @@
         <w:r>
           <w:t xml:space="preserve"> sur </w:t>
         </w:r>
-        <w:r>
-          <w:fldChar w:fldCharType="begin"/>
-        </w:r>
-        <w:r>
-          <w:instrText xml:space="preserve"> NUMPAGES </w:instrText>
-        </w:r>
-        <w:r>
-          <w:instrText xml:space="preserve">  \* MERGEFORMAT </w:instrText>
-        </w:r>
-        <w:r>
-          <w:fldChar w:fldCharType="separate"/>
-        </w:r>
-        <w:r>
-          <w:rPr>
-            <w:noProof/>
-          </w:rPr>
-          <w:t>14</w:t>
-        </w:r>
-        <w:r>
-          <w:rPr>
-            <w:noProof/>
-          </w:rPr>
-          <w:fldChar w:fldCharType="end"/>
-        </w:r>
+        <w:fldSimple w:instr=" NUMPAGES   \* MERGEFORMAT ">
+          <w:r>
+            <w:rPr>
+              <w:noProof/>
+            </w:rPr>
+            <w:t>14</w:t>
+          </w:r>
+        </w:fldSimple>
       </w:sdtContent>
     </w:sdt>
   </w:p>
@@ -6621,7 +6730,7 @@
 </file>
 
 <file path=customXml/itemProps1.xml><?xml version="1.0" encoding="utf-8"?>
-<ds:datastoreItem xmlns:ds="http://schemas.openxmlformats.org/officeDocument/2006/customXml" ds:itemID="{F5252A2D-2BFC-467A-94D9-9D151D4F12DD}">
+<ds:datastoreItem xmlns:ds="http://schemas.openxmlformats.org/officeDocument/2006/customXml" ds:itemID="{D316B3C5-6658-4637-8333-A9364C3C4466}">
   <ds:schemaRefs>
     <ds:schemaRef ds:uri="http://schemas.openxmlformats.org/officeDocument/2006/bibliography"/>
   </ds:schemaRefs>

</xml_diff>